<commit_message>
Add files via upload (still tweaking)
</commit_message>
<xml_diff>
--- a/FICHE DE SUIVI DES TRAVAUX DE FIN DE CYCLE_Etudiants.docx
+++ b/FICHE DE SUIVI DES TRAVAUX DE FIN DE CYCLE_Etudiants.docx
@@ -657,8 +657,7 @@
             <w:placeholder>
               <w:docPart w:val="DefaultPlaceholder_-1854013437"/>
             </w:placeholder>
-            <w:showingPlcHdr/>
-            <w:date>
+            <w:date w:fullDate="2023-09-04T00:00:00Z">
               <w:dateFormat w:val="dd/MM/yyyy"/>
               <w:lid w:val="fr-FR"/>
               <w:storeMappedDataAs w:val="dateTime"/>
@@ -680,9 +679,11 @@
                 </w:pPr>
                 <w:r>
                   <w:rPr>
-                    <w:rStyle w:val="PlaceholderText"/>
-                  </w:rPr>
-                  <w:t>Cliquez ou appuyez ici pour entrer une date.</w:t>
+                    <w:rFonts w:ascii="Corbel" w:hAnsi="Corbel"/>
+                    <w:color w:val="222A35" w:themeColor="text2" w:themeShade="80"/>
+                    <w:lang w:val="fr-FR"/>
+                  </w:rPr>
+                  <w:t>04/09/2023</w:t>
                 </w:r>
               </w:p>
             </w:tc>
@@ -5786,7 +5787,7 @@
         <v:path o:extrusionok="f" gradientshapeok="t" o:connecttype="rect"/>
         <o:lock v:ext="edit" aspectratio="t"/>
       </v:shapetype>
-      <v:shape id="_x0000_i1031" type="#_x0000_t75" style="width:18.75pt;height:15pt;visibility:visible;mso-wrap-style:square" o:bullet="t">
+      <v:shape id="_x0000_i1029" type="#_x0000_t75" style="width:18.75pt;height:15pt;visibility:visible;mso-wrap-style:square" o:bullet="t">
         <v:imagedata r:id="rId1" o:title=""/>
       </v:shape>
     </w:pict>
@@ -7664,6 +7665,7 @@
     <w:rsid w:val="007B2924"/>
     <w:rsid w:val="00BE2C94"/>
     <w:rsid w:val="00CB3F07"/>
+    <w:rsid w:val="00F42B41"/>
   </w:rsids>
   <m:mathPr>
     <m:mathFont m:val="Cambria Math"/>

</xml_diff>